<commit_message>
did a lot of work on AT01
</commit_message>
<xml_diff>
--- a/Cluster 3D game development/AT02/Blender Animation References By Richard Pountney.docx
+++ b/Cluster 3D game development/AT02/Blender Animation References By Richard Pountney.docx
@@ -148,72 +148,18 @@
       </w:r>
     </w:p>
     <w:p>
-      <w:r>
-        <w:rPr>
-          <w:noProof/>
-        </w:rPr>
-        <w:lastRenderedPageBreak/>
-        <w:drawing>
-          <wp:inline distT="0" distB="0" distL="0" distR="0" wp14:anchorId="03603341" wp14:editId="1C9B0667">
-            <wp:extent cx="2857500" cy="1898650"/>
-            <wp:effectExtent l="0" t="0" r="0" b="6350"/>
-            <wp:docPr id="4" name="Picture 4" descr="Animation Antique Old Box, Step By Step Open And Closed Wooden Treasure  Chest Royalty Free Cliparts, Vectors, And Stock Illustration. Image  86389476."/>
-            <wp:cNvGraphicFramePr>
-              <a:graphicFrameLocks xmlns:a="http://schemas.openxmlformats.org/drawingml/2006/main" noChangeAspect="1"/>
-            </wp:cNvGraphicFramePr>
-            <a:graphic xmlns:a="http://schemas.openxmlformats.org/drawingml/2006/main">
-              <a:graphicData uri="http://schemas.openxmlformats.org/drawingml/2006/picture">
-                <pic:pic xmlns:pic="http://schemas.openxmlformats.org/drawingml/2006/picture">
-                  <pic:nvPicPr>
-                    <pic:cNvPr id="0" name="Picture 10" descr="Animation Antique Old Box, Step By Step Open And Closed Wooden Treasure  Chest Royalty Free Cliparts, Vectors, And Stock Illustration. Image  86389476."/>
-                    <pic:cNvPicPr>
-                      <a:picLocks noChangeAspect="1" noChangeArrowheads="1"/>
-                    </pic:cNvPicPr>
-                  </pic:nvPicPr>
-                  <pic:blipFill>
-                    <a:blip r:embed="rId8" cstate="print">
-                      <a:extLst>
-                        <a:ext uri="{28A0092B-C50C-407E-A947-70E740481C1C}">
-                          <a14:useLocalDpi xmlns:a14="http://schemas.microsoft.com/office/drawing/2010/main" val="0"/>
-                        </a:ext>
-                      </a:extLst>
-                    </a:blip>
-                    <a:srcRect/>
-                    <a:stretch>
-                      <a:fillRect/>
-                    </a:stretch>
-                  </pic:blipFill>
-                  <pic:spPr bwMode="auto">
-                    <a:xfrm>
-                      <a:off x="0" y="0"/>
-                      <a:ext cx="2857500" cy="1898650"/>
-                    </a:xfrm>
-                    <a:prstGeom prst="rect">
-                      <a:avLst/>
-                    </a:prstGeom>
-                    <a:noFill/>
-                    <a:ln>
-                      <a:noFill/>
-                    </a:ln>
-                  </pic:spPr>
-                </pic:pic>
-              </a:graphicData>
-            </a:graphic>
-          </wp:inline>
-        </w:drawing>
-      </w:r>
-    </w:p>
-    <w:p>
-      <w:hyperlink r:id="rId9" w:history="1">
+      <w:hyperlink r:id="rId8" w:history="1">
         <w:r>
           <w:rPr>
             <w:rStyle w:val="Hyperlink"/>
           </w:rPr>
-          <w:t>https://www.google.com/url?sa=i&amp;url=https%3A%2F%2Fwww.123rf.com%2Fphoto_86389476_animation-antique-old-box-step-by-step-open-and-closed-wooden-treasure-chest.html&amp;psig=AOvVaw2T9tj4z2exhwmZyuQbil7j&amp;ust=1651553572718000&amp;source=images&amp;cd=vfe&amp;ved=2ahUKEwiH0sDRgsD3AhWaR2wGHZOfCYgQjRx6BAgAEAs</w:t>
+          <w:t>https://youtu.be/aH4pnvOFyN0</w:t>
         </w:r>
       </w:hyperlink>
+      <w:r>
+        <w:t xml:space="preserve"> </w:t>
+      </w:r>
     </w:p>
-    <w:p/>
     <w:sectPr>
       <w:pgSz w:w="11906" w:h="16838"/>
       <w:pgMar w:top="1440" w:right="1440" w:bottom="1440" w:left="1440" w:header="708" w:footer="708" w:gutter="0"/>

</xml_diff>